<commit_message>
Update Research Plan - DDETFP - Ricardo Jacome - 2020.docx
</commit_message>
<xml_diff>
--- a/files/Research Plan - DDETFP - Ricardo Jacome - 2020.docx
+++ b/files/Research Plan - DDETFP - Ricardo Jacome - 2020.docx
@@ -26,23 +26,31 @@
           <w:sz w:val="24"/>
           <w:szCs w:val="24"/>
         </w:rPr>
-        <w:t xml:space="preserve"> Smart Barrier</w:t>
-      </w:r>
-      <w:r>
-        <w:rPr>
-          <w:rFonts w:ascii="Times New Roman" w:hAnsi="Times New Roman" w:cs="Times New Roman"/>
-          <w:sz w:val="24"/>
-          <w:szCs w:val="24"/>
-        </w:rPr>
-        <w:t xml:space="preserve"> Control</w:t>
-      </w:r>
-      <w:r>
-        <w:rPr>
-          <w:rFonts w:ascii="Times New Roman" w:hAnsi="Times New Roman" w:cs="Times New Roman"/>
-          <w:sz w:val="24"/>
-          <w:szCs w:val="24"/>
-        </w:rPr>
-        <w:t xml:space="preserve"> System for Imposing Boundary Coordinate System on Vehicular Systems </w:t>
+        <w:t xml:space="preserve"> </w:t>
+      </w:r>
+      <w:r>
+        <w:rPr>
+          <w:rFonts w:ascii="Times New Roman" w:hAnsi="Times New Roman" w:cs="Times New Roman"/>
+          <w:sz w:val="24"/>
+          <w:szCs w:val="24"/>
+        </w:rPr>
+        <w:t>On Road Coordinates</w:t>
+      </w:r>
+      <w:r>
+        <w:rPr>
+          <w:rFonts w:ascii="Times New Roman" w:hAnsi="Times New Roman" w:cs="Times New Roman"/>
+          <w:sz w:val="24"/>
+          <w:szCs w:val="24"/>
+        </w:rPr>
+        <w:t xml:space="preserve"> Decomposition for Autonomous Guidance</w:t>
+      </w:r>
+      <w:r>
+        <w:rPr>
+          <w:rFonts w:ascii="Times New Roman" w:hAnsi="Times New Roman" w:cs="Times New Roman"/>
+          <w:sz w:val="24"/>
+          <w:szCs w:val="24"/>
+        </w:rPr>
+        <w:t xml:space="preserve"> </w:t>
       </w:r>
     </w:p>
     <w:p>
@@ -69,41 +77,111 @@
           <w:sz w:val="24"/>
           <w:szCs w:val="24"/>
         </w:rPr>
-        <w:t xml:space="preserve"> Control Systems are utilized to provide stability of technological systems. These systems cover a great variety of domains including mechanical, electrical, magnetic, and hydraulic systems. These systems often need to be mathematically formulated and then </w:t>
-      </w:r>
-      <w:r>
-        <w:rPr>
-          <w:rFonts w:ascii="Times New Roman" w:hAnsi="Times New Roman" w:cs="Times New Roman"/>
-          <w:sz w:val="24"/>
-          <w:szCs w:val="24"/>
-        </w:rPr>
-        <w:t xml:space="preserve">integrated with control stability to converge in the desired results. Transportation systems utilize many of these stability controllers to provide logic-based decisions </w:t>
-      </w:r>
-      <w:bookmarkStart w:id="0" w:name="_GoBack"/>
-      <w:bookmarkEnd w:id="0"/>
-      <w:r>
-        <w:rPr>
-          <w:rFonts w:ascii="Times New Roman" w:hAnsi="Times New Roman" w:cs="Times New Roman"/>
-          <w:sz w:val="24"/>
-          <w:szCs w:val="24"/>
-        </w:rPr>
-        <w:t>to the Electronic Center Unit (ECU) in vehicles to determine proper action. The fields of study and improvement in autonomous vehicles are vast, but the focus is on vehicle to infrastructure (V2I) communication combined with Control System Stability. V2I systems focus on transmitting in situ parameters. In example, V2I systems are limited to only transmitting velocity values, or approximate positions of objects based on cameras located at the infrastructure. Limitations arise from this system being passive and have no access to vehicle ECU, so it just provide information to drivers where dangers can be imminent unless an automatic system takes action for th</w:t>
-      </w:r>
-      <w:r>
-        <w:rPr>
-          <w:rFonts w:ascii="Times New Roman" w:hAnsi="Times New Roman" w:cs="Times New Roman"/>
-          <w:sz w:val="24"/>
-          <w:szCs w:val="24"/>
-        </w:rPr>
-        <w:t xml:space="preserve">e driver. For this reason, a system that contains both mathematical formulations in control stability and infrastructure communications is needed. </w:t>
-      </w:r>
-      <w:r>
-        <w:rPr>
-          <w:rFonts w:ascii="Times New Roman" w:hAnsi="Times New Roman" w:cs="Times New Roman"/>
-          <w:sz w:val="24"/>
-          <w:szCs w:val="24"/>
-        </w:rPr>
-        <w:t>This way, it will be possible for vehicles to obtain infrastructure input, and based from it, determine vehicle output actions.</w:t>
+        <w:t xml:space="preserve"> </w:t>
+      </w:r>
+      <w:r>
+        <w:rPr>
+          <w:rFonts w:ascii="Times New Roman" w:hAnsi="Times New Roman" w:cs="Times New Roman"/>
+          <w:sz w:val="24"/>
+          <w:szCs w:val="24"/>
+        </w:rPr>
+        <w:t xml:space="preserve">Vehicle autonomy has been touted as the future of transportation, but there are significant challenges which remain to be addressed. Tremendous growth has been </w:t>
+      </w:r>
+      <w:r>
+        <w:rPr>
+          <w:rFonts w:ascii="Times New Roman" w:hAnsi="Times New Roman" w:cs="Times New Roman"/>
+          <w:sz w:val="24"/>
+          <w:szCs w:val="24"/>
+        </w:rPr>
+        <w:t xml:space="preserve">achieved in driving assistance devices, collectively termed </w:t>
+      </w:r>
+      <w:r>
+        <w:rPr>
+          <w:rFonts w:ascii="Times New Roman" w:hAnsi="Times New Roman" w:cs="Times New Roman"/>
+          <w:sz w:val="24"/>
+          <w:szCs w:val="24"/>
+        </w:rPr>
+        <w:t>Advanced Driver</w:t>
+      </w:r>
+      <w:r>
+        <w:rPr>
+          <w:rFonts w:ascii="Times New Roman" w:hAnsi="Times New Roman" w:cs="Times New Roman"/>
+          <w:sz w:val="24"/>
+          <w:szCs w:val="24"/>
+        </w:rPr>
+        <w:t xml:space="preserve"> Assistance Systems (A</w:t>
+      </w:r>
+      <w:r>
+        <w:rPr>
+          <w:rFonts w:ascii="Times New Roman" w:hAnsi="Times New Roman" w:cs="Times New Roman"/>
+          <w:sz w:val="24"/>
+          <w:szCs w:val="24"/>
+        </w:rPr>
+        <w:t>DAS</w:t>
+      </w:r>
+      <w:r>
+        <w:rPr>
+          <w:rFonts w:ascii="Times New Roman" w:hAnsi="Times New Roman" w:cs="Times New Roman"/>
+          <w:sz w:val="24"/>
+          <w:szCs w:val="24"/>
+        </w:rPr>
+        <w:t>)</w:t>
+      </w:r>
+      <w:r>
+        <w:rPr>
+          <w:rFonts w:ascii="Times New Roman" w:hAnsi="Times New Roman" w:cs="Times New Roman"/>
+          <w:sz w:val="24"/>
+          <w:szCs w:val="24"/>
+        </w:rPr>
+        <w:t>. Safety organizations such as the Ins</w:t>
+      </w:r>
+      <w:r>
+        <w:rPr>
+          <w:rFonts w:ascii="Times New Roman" w:hAnsi="Times New Roman" w:cs="Times New Roman"/>
+          <w:sz w:val="24"/>
+          <w:szCs w:val="24"/>
+        </w:rPr>
+        <w:t>titute for Highway Safety</w:t>
+      </w:r>
+      <w:r>
+        <w:rPr>
+          <w:rFonts w:ascii="Times New Roman" w:hAnsi="Times New Roman" w:cs="Times New Roman"/>
+          <w:sz w:val="24"/>
+          <w:szCs w:val="24"/>
+        </w:rPr>
+        <w:t>, Hi</w:t>
+      </w:r>
+      <w:r>
+        <w:rPr>
+          <w:rFonts w:ascii="Times New Roman" w:hAnsi="Times New Roman" w:cs="Times New Roman"/>
+          <w:sz w:val="24"/>
+          <w:szCs w:val="24"/>
+        </w:rPr>
+        <w:t>ghway Loss Data Institute</w:t>
+      </w:r>
+      <w:r>
+        <w:rPr>
+          <w:rFonts w:ascii="Times New Roman" w:hAnsi="Times New Roman" w:cs="Times New Roman"/>
+          <w:sz w:val="24"/>
+          <w:szCs w:val="24"/>
+        </w:rPr>
+        <w:t>, and the National Highway Traffic Safety Administration reviewed recent U.S. traffic data and confirmed that ADAS systems directly contributed to an overall reduction in annual crashes, and likely prevented de</w:t>
+      </w:r>
+      <w:r>
+        <w:rPr>
+          <w:rFonts w:ascii="Times New Roman" w:hAnsi="Times New Roman" w:cs="Times New Roman"/>
+          <w:sz w:val="24"/>
+          <w:szCs w:val="24"/>
+        </w:rPr>
+        <w:t>aths and serious injuries</w:t>
+      </w:r>
+      <w:r>
+        <w:rPr>
+          <w:rFonts w:ascii="Times New Roman" w:hAnsi="Times New Roman" w:cs="Times New Roman"/>
+          <w:sz w:val="24"/>
+          <w:szCs w:val="24"/>
+        </w:rPr>
+        <w:t xml:space="preserve">. </w:t>
       </w:r>
     </w:p>
     <w:p>
@@ -118,60 +196,74 @@
       <w:r>
         <w:rPr>
           <w:rFonts w:ascii="Times New Roman" w:hAnsi="Times New Roman" w:cs="Times New Roman"/>
-          <w:b/>
-          <w:sz w:val="24"/>
-          <w:szCs w:val="24"/>
-        </w:rPr>
-        <w:t>Objective.</w:t>
-      </w:r>
-      <w:r>
-        <w:rPr>
-          <w:rFonts w:ascii="Times New Roman" w:hAnsi="Times New Roman" w:cs="Times New Roman"/>
-          <w:b/>
-          <w:sz w:val="24"/>
-          <w:szCs w:val="24"/>
-        </w:rPr>
-        <w:t xml:space="preserve"> </w:t>
-      </w:r>
-      <w:r>
-        <w:rPr>
-          <w:rFonts w:ascii="Times New Roman" w:hAnsi="Times New Roman" w:cs="Times New Roman"/>
-          <w:sz w:val="24"/>
-          <w:szCs w:val="24"/>
-        </w:rPr>
-        <w:t xml:space="preserve">To formulate a mathematical model of infrastructure </w:t>
-      </w:r>
-      <w:r>
-        <w:rPr>
-          <w:rFonts w:ascii="Times New Roman" w:hAnsi="Times New Roman" w:cs="Times New Roman"/>
-          <w:sz w:val="24"/>
-          <w:szCs w:val="24"/>
-        </w:rPr>
-        <w:t>coordinates in vehicle space</w:t>
-      </w:r>
-      <w:r>
-        <w:rPr>
-          <w:rFonts w:ascii="Times New Roman" w:hAnsi="Times New Roman" w:cs="Times New Roman"/>
-          <w:sz w:val="24"/>
-          <w:szCs w:val="24"/>
-        </w:rPr>
-        <w:t xml:space="preserve"> that uses V2I communication</w:t>
-      </w:r>
-      <w:r>
-        <w:rPr>
-          <w:rFonts w:ascii="Times New Roman" w:hAnsi="Times New Roman" w:cs="Times New Roman"/>
-          <w:sz w:val="24"/>
-          <w:szCs w:val="24"/>
-        </w:rPr>
-        <w:t>s</w:t>
-      </w:r>
-      <w:r>
-        <w:rPr>
-          <w:rFonts w:ascii="Times New Roman" w:hAnsi="Times New Roman" w:cs="Times New Roman"/>
-          <w:sz w:val="24"/>
-          <w:szCs w:val="24"/>
-        </w:rPr>
-        <w:t xml:space="preserve">. Implement model with control system stability convergence criteria, and experimentally determine the efficiency and limitations of the aforementioned system. </w:t>
+          <w:sz w:val="24"/>
+          <w:szCs w:val="24"/>
+        </w:rPr>
+        <w:t>However, r</w:t>
+      </w:r>
+      <w:r>
+        <w:rPr>
+          <w:rFonts w:ascii="Times New Roman" w:hAnsi="Times New Roman" w:cs="Times New Roman"/>
+          <w:sz w:val="24"/>
+          <w:szCs w:val="24"/>
+        </w:rPr>
+        <w:t xml:space="preserve">oad navigation remains the biggest hurdle for fully-autonomous vehicle implementation. Current vehicle guidance techniques have relied on </w:t>
+      </w:r>
+      <w:r>
+        <w:rPr>
+          <w:rFonts w:ascii="Times New Roman" w:hAnsi="Times New Roman" w:cs="Times New Roman"/>
+          <w:sz w:val="24"/>
+          <w:szCs w:val="24"/>
+        </w:rPr>
+        <w:t xml:space="preserve">either </w:t>
+      </w:r>
+      <w:r>
+        <w:rPr>
+          <w:rFonts w:ascii="Times New Roman" w:hAnsi="Times New Roman" w:cs="Times New Roman"/>
+          <w:sz w:val="24"/>
+          <w:szCs w:val="24"/>
+        </w:rPr>
+        <w:t>high-precision tr</w:t>
+      </w:r>
+      <w:r>
+        <w:rPr>
+          <w:rFonts w:ascii="Times New Roman" w:hAnsi="Times New Roman" w:cs="Times New Roman"/>
+          <w:sz w:val="24"/>
+          <w:szCs w:val="24"/>
+        </w:rPr>
+        <w:t>acking (at</w:t>
+      </w:r>
+      <w:r>
+        <w:rPr>
+          <w:rFonts w:ascii="Times New Roman" w:hAnsi="Times New Roman" w:cs="Times New Roman"/>
+          <w:sz w:val="24"/>
+          <w:szCs w:val="24"/>
+        </w:rPr>
+        <w:t xml:space="preserve"> low-speed</w:t>
+      </w:r>
+      <w:r>
+        <w:rPr>
+          <w:rFonts w:ascii="Times New Roman" w:hAnsi="Times New Roman" w:cs="Times New Roman"/>
+          <w:sz w:val="24"/>
+          <w:szCs w:val="24"/>
+        </w:rPr>
+        <w:t>s on urban environments) or lane edge identification (with machine vision technologies)</w:t>
+      </w:r>
+      <w:r>
+        <w:rPr>
+          <w:rFonts w:ascii="Times New Roman" w:hAnsi="Times New Roman" w:cs="Times New Roman"/>
+          <w:sz w:val="24"/>
+          <w:szCs w:val="24"/>
+        </w:rPr>
+        <w:t xml:space="preserve">. </w:t>
+      </w:r>
+      <w:r>
+        <w:rPr>
+          <w:rFonts w:ascii="Times New Roman" w:hAnsi="Times New Roman" w:cs="Times New Roman"/>
+          <w:sz w:val="24"/>
+          <w:szCs w:val="24"/>
+        </w:rPr>
+        <w:t xml:space="preserve">Both techniques suffer a high decline in performance when poor road visibility conditions appear. These conditions vary from snow on roads, or poor lane markings. Thus, a new method has been developed to supplement road profiles to the vehicles, for them to navigate independently of road visibility. </w:t>
       </w:r>
     </w:p>
     <w:p>
@@ -190,7 +282,7 @@
           <w:sz w:val="24"/>
           <w:szCs w:val="24"/>
         </w:rPr>
-        <w:t>Research Plan</w:t>
+        <w:t>Objective.</w:t>
       </w:r>
       <w:r>
         <w:rPr>
@@ -199,15 +291,6 @@
           <w:sz w:val="24"/>
           <w:szCs w:val="24"/>
         </w:rPr>
-        <w:t>.</w:t>
-      </w:r>
-      <w:r>
-        <w:rPr>
-          <w:rFonts w:ascii="Times New Roman" w:hAnsi="Times New Roman" w:cs="Times New Roman"/>
-          <w:b/>
-          <w:sz w:val="24"/>
-          <w:szCs w:val="24"/>
-        </w:rPr>
         <w:t xml:space="preserve"> </w:t>
       </w:r>
       <w:r>
@@ -216,49 +299,79 @@
           <w:sz w:val="24"/>
           <w:szCs w:val="24"/>
         </w:rPr>
-        <w:t>Relevant coursework will be taken such as Control System Design and Continuous System Modeling. Literature review will be finalized within the early stages of the current year. As a mechanica</w:t>
-      </w:r>
-      <w:r>
-        <w:rPr>
-          <w:rFonts w:ascii="Times New Roman" w:hAnsi="Times New Roman" w:cs="Times New Roman"/>
-          <w:sz w:val="24"/>
-          <w:szCs w:val="24"/>
-        </w:rPr>
-        <w:t xml:space="preserve">l engineering student, to consult </w:t>
-      </w:r>
-      <w:r>
-        <w:rPr>
-          <w:rFonts w:ascii="Times New Roman" w:hAnsi="Times New Roman" w:cs="Times New Roman"/>
-          <w:sz w:val="24"/>
-          <w:szCs w:val="24"/>
-        </w:rPr>
-        <w:t xml:space="preserve">knowledge of V2I communication and programming skills, a team will be assembled with the computer engineering </w:t>
-      </w:r>
-      <w:r>
-        <w:rPr>
-          <w:rFonts w:ascii="Times New Roman" w:hAnsi="Times New Roman" w:cs="Times New Roman"/>
-          <w:sz w:val="24"/>
-          <w:szCs w:val="24"/>
-        </w:rPr>
-        <w:t xml:space="preserve">department for collaboration. Mathematical models will be created on the software MATLAB and for stability control Simulink will be used. To implement convergence criteria, simulations will be performed on </w:t>
-      </w:r>
-      <w:proofErr w:type="spellStart"/>
-      <w:r>
-        <w:rPr>
-          <w:rFonts w:ascii="Times New Roman" w:hAnsi="Times New Roman" w:cs="Times New Roman"/>
-          <w:sz w:val="24"/>
-          <w:szCs w:val="24"/>
-        </w:rPr>
-        <w:t>CarSim</w:t>
-      </w:r>
-      <w:proofErr w:type="spellEnd"/>
-      <w:r>
-        <w:rPr>
-          <w:rFonts w:ascii="Times New Roman" w:hAnsi="Times New Roman" w:cs="Times New Roman"/>
-          <w:sz w:val="24"/>
-          <w:szCs w:val="24"/>
-        </w:rPr>
-        <w:t xml:space="preserve"> software. Simulation results will be used to determine the efficiency of the system and make any improvements before testing. </w:t>
+        <w:t>To formulate a mathe</w:t>
+      </w:r>
+      <w:r>
+        <w:rPr>
+          <w:rFonts w:ascii="Times New Roman" w:hAnsi="Times New Roman" w:cs="Times New Roman"/>
+          <w:sz w:val="24"/>
+          <w:szCs w:val="24"/>
+        </w:rPr>
+        <w:t>matical model of road c</w:t>
+      </w:r>
+      <w:r>
+        <w:rPr>
+          <w:rFonts w:ascii="Times New Roman" w:hAnsi="Times New Roman" w:cs="Times New Roman"/>
+          <w:sz w:val="24"/>
+          <w:szCs w:val="24"/>
+        </w:rPr>
+        <w:t>oordinates in vehicle space</w:t>
+      </w:r>
+      <w:r>
+        <w:rPr>
+          <w:rFonts w:ascii="Times New Roman" w:hAnsi="Times New Roman" w:cs="Times New Roman"/>
+          <w:sz w:val="24"/>
+          <w:szCs w:val="24"/>
+        </w:rPr>
+        <w:t xml:space="preserve"> that uses V2I communication</w:t>
+      </w:r>
+      <w:r>
+        <w:rPr>
+          <w:rFonts w:ascii="Times New Roman" w:hAnsi="Times New Roman" w:cs="Times New Roman"/>
+          <w:sz w:val="24"/>
+          <w:szCs w:val="24"/>
+        </w:rPr>
+        <w:t>s</w:t>
+      </w:r>
+      <w:r>
+        <w:rPr>
+          <w:rFonts w:ascii="Times New Roman" w:hAnsi="Times New Roman" w:cs="Times New Roman"/>
+          <w:sz w:val="24"/>
+          <w:szCs w:val="24"/>
+        </w:rPr>
+        <w:t xml:space="preserve">. Implement </w:t>
+      </w:r>
+      <w:r>
+        <w:rPr>
+          <w:rFonts w:ascii="Times New Roman" w:hAnsi="Times New Roman" w:cs="Times New Roman"/>
+          <w:sz w:val="24"/>
+          <w:szCs w:val="24"/>
+        </w:rPr>
+        <w:t xml:space="preserve">road </w:t>
+      </w:r>
+      <w:r>
+        <w:rPr>
+          <w:rFonts w:ascii="Times New Roman" w:hAnsi="Times New Roman" w:cs="Times New Roman"/>
+          <w:sz w:val="24"/>
+          <w:szCs w:val="24"/>
+        </w:rPr>
+        <w:t xml:space="preserve">model with </w:t>
+      </w:r>
+      <w:r>
+        <w:rPr>
+          <w:rFonts w:ascii="Times New Roman" w:hAnsi="Times New Roman" w:cs="Times New Roman"/>
+          <w:sz w:val="24"/>
+          <w:szCs w:val="24"/>
+        </w:rPr>
+        <w:t>optimization</w:t>
+      </w:r>
+      <w:r>
+        <w:rPr>
+          <w:rFonts w:ascii="Times New Roman" w:hAnsi="Times New Roman" w:cs="Times New Roman"/>
+          <w:sz w:val="24"/>
+          <w:szCs w:val="24"/>
+        </w:rPr>
+        <w:t xml:space="preserve"> convergence criteria, and determine the efficiency and limitations of the aforementioned system. </w:t>
       </w:r>
     </w:p>
     <w:p>
@@ -273,10 +386,77 @@
       <w:r>
         <w:rPr>
           <w:rFonts w:ascii="Times New Roman" w:hAnsi="Times New Roman" w:cs="Times New Roman"/>
-          <w:sz w:val="24"/>
-          <w:szCs w:val="24"/>
-        </w:rPr>
-        <w:t>The convergence criteria is based on the current vehicle parameters during driving performance. These include:  Braking Distance,</w:t>
+          <w:b/>
+          <w:sz w:val="24"/>
+          <w:szCs w:val="24"/>
+        </w:rPr>
+        <w:t>Research Plan</w:t>
+      </w:r>
+      <w:r>
+        <w:rPr>
+          <w:rFonts w:ascii="Times New Roman" w:hAnsi="Times New Roman" w:cs="Times New Roman"/>
+          <w:b/>
+          <w:sz w:val="24"/>
+          <w:szCs w:val="24"/>
+        </w:rPr>
+        <w:t>.</w:t>
+      </w:r>
+      <w:r>
+        <w:rPr>
+          <w:rFonts w:ascii="Times New Roman" w:hAnsi="Times New Roman" w:cs="Times New Roman"/>
+          <w:b/>
+          <w:sz w:val="24"/>
+          <w:szCs w:val="24"/>
+        </w:rPr>
+        <w:t xml:space="preserve"> </w:t>
+      </w:r>
+      <w:r>
+        <w:rPr>
+          <w:rFonts w:ascii="Times New Roman" w:hAnsi="Times New Roman" w:cs="Times New Roman"/>
+          <w:sz w:val="24"/>
+          <w:szCs w:val="24"/>
+        </w:rPr>
+        <w:t>At this point of research, all rele</w:t>
+      </w:r>
+      <w:r>
+        <w:rPr>
+          <w:rFonts w:ascii="Times New Roman" w:hAnsi="Times New Roman" w:cs="Times New Roman"/>
+          <w:sz w:val="24"/>
+          <w:szCs w:val="24"/>
+        </w:rPr>
+        <w:t xml:space="preserve">vant coursework has been taken such as Control Systems, Numerical Methods, and Analytical Methods. Literature review of current technology of vehicles has been completed and finalized with testing on vehicle performance during emergency braking. A method has been devised in which geospatial data can be obtained from multiple sources such as LIDAR scans or satellite scans. Data is selected from these sources and a trajectory heading angle is calculated for the vehicle. The trajectory takes into consideration the geometry of the road as per </w:t>
+      </w:r>
+      <w:r>
+        <w:rPr>
+          <w:rFonts w:ascii="Times New Roman" w:hAnsi="Times New Roman" w:cs="Times New Roman"/>
+          <w:sz w:val="24"/>
+          <w:szCs w:val="24"/>
+        </w:rPr>
+        <w:t xml:space="preserve">A Policy on Geometric Design of Highways and Streets by AASHTO. </w:t>
+      </w:r>
+      <w:r>
+        <w:rPr>
+          <w:rFonts w:ascii="Times New Roman" w:hAnsi="Times New Roman" w:cs="Times New Roman"/>
+          <w:sz w:val="24"/>
+          <w:szCs w:val="24"/>
+        </w:rPr>
+        <w:t xml:space="preserve">The convergence criteria </w:t>
+      </w:r>
+      <w:r>
+        <w:rPr>
+          <w:rFonts w:ascii="Times New Roman" w:hAnsi="Times New Roman" w:cs="Times New Roman"/>
+          <w:sz w:val="24"/>
+          <w:szCs w:val="24"/>
+        </w:rPr>
+        <w:t xml:space="preserve">for road selection </w:t>
+      </w:r>
+      <w:r>
+        <w:rPr>
+          <w:rFonts w:ascii="Times New Roman" w:hAnsi="Times New Roman" w:cs="Times New Roman"/>
+          <w:sz w:val="24"/>
+          <w:szCs w:val="24"/>
+        </w:rPr>
+        <w:t>is based on the current vehicle parameters during driving performance. These include:  Braking Distance,</w:t>
       </w:r>
       <w:r>
         <w:rPr>
@@ -301,38 +481,6 @@
           <w:szCs w:val="24"/>
         </w:rPr>
         <w:t xml:space="preserve">Reduction Rate. </w:t>
-      </w:r>
-      <w:r>
-        <w:rPr>
-          <w:rFonts w:ascii="Times New Roman" w:hAnsi="Times New Roman" w:cs="Times New Roman"/>
-          <w:sz w:val="24"/>
-          <w:szCs w:val="24"/>
-        </w:rPr>
-        <w:t xml:space="preserve">Since </w:t>
-      </w:r>
-      <w:r>
-        <w:rPr>
-          <w:rFonts w:ascii="Times New Roman" w:hAnsi="Times New Roman" w:cs="Times New Roman"/>
-          <w:sz w:val="24"/>
-          <w:szCs w:val="24"/>
-        </w:rPr>
-        <w:t>results from simulations will be</w:t>
-      </w:r>
-      <w:r>
-        <w:rPr>
-          <w:rFonts w:ascii="Times New Roman" w:hAnsi="Times New Roman" w:cs="Times New Roman"/>
-          <w:sz w:val="24"/>
-          <w:szCs w:val="24"/>
-        </w:rPr>
-        <w:t xml:space="preserve"> heavily affected by sensors data, investigation will be performed o</w:t>
-      </w:r>
-      <w:r>
-        <w:rPr>
-          <w:rFonts w:ascii="Times New Roman" w:hAnsi="Times New Roman" w:cs="Times New Roman"/>
-          <w:sz w:val="24"/>
-          <w:szCs w:val="24"/>
-        </w:rPr>
-        <w:t>n the accuracy, sensitivity and resolution of sensors. Furthermore, filtering techniques will be explored and implemented to reduce noise from environmental factors. Some of the filters include but are not limited to: Kalman Filters, Particle Filters, Bandwidth Filters, and SAE Filters.</w:t>
       </w:r>
     </w:p>
     <w:p>
@@ -350,68 +498,63 @@
           <w:sz w:val="24"/>
           <w:szCs w:val="24"/>
         </w:rPr>
-        <w:t>Midwest Roadside Safe</w:t>
-      </w:r>
-      <w:r>
-        <w:rPr>
-          <w:rFonts w:ascii="Times New Roman" w:hAnsi="Times New Roman" w:cs="Times New Roman"/>
-          <w:sz w:val="24"/>
-          <w:szCs w:val="24"/>
-        </w:rPr>
-        <w:t>ty Facility (</w:t>
-      </w:r>
-      <w:proofErr w:type="spellStart"/>
-      <w:r>
-        <w:rPr>
-          <w:rFonts w:ascii="Times New Roman" w:hAnsi="Times New Roman" w:cs="Times New Roman"/>
-          <w:sz w:val="24"/>
-          <w:szCs w:val="24"/>
-        </w:rPr>
-        <w:t>MwRSF</w:t>
-      </w:r>
-      <w:proofErr w:type="spellEnd"/>
-      <w:r>
-        <w:rPr>
-          <w:rFonts w:ascii="Times New Roman" w:hAnsi="Times New Roman" w:cs="Times New Roman"/>
-          <w:sz w:val="24"/>
-          <w:szCs w:val="24"/>
-        </w:rPr>
-        <w:t>) will provide</w:t>
-      </w:r>
-      <w:r>
-        <w:rPr>
-          <w:rFonts w:ascii="Times New Roman" w:hAnsi="Times New Roman" w:cs="Times New Roman"/>
-          <w:sz w:val="24"/>
-          <w:szCs w:val="24"/>
-        </w:rPr>
-        <w:t xml:space="preserve"> testing equipment and requirements such as infrastructure construction, road pre-determined conditions, and approved vehicles for high-limit testing. Also, </w:t>
-      </w:r>
-      <w:proofErr w:type="spellStart"/>
-      <w:r>
-        <w:rPr>
-          <w:rFonts w:ascii="Times New Roman" w:hAnsi="Times New Roman" w:cs="Times New Roman"/>
-          <w:sz w:val="24"/>
-          <w:szCs w:val="24"/>
-        </w:rPr>
-        <w:t>MwRSF</w:t>
-      </w:r>
-      <w:proofErr w:type="spellEnd"/>
-      <w:r>
-        <w:rPr>
-          <w:rFonts w:ascii="Times New Roman" w:hAnsi="Times New Roman" w:cs="Times New Roman"/>
-          <w:sz w:val="24"/>
-          <w:szCs w:val="24"/>
-        </w:rPr>
-        <w:t xml:space="preserve"> has a full-scale crash testing area certified for research use. Thus, exploring the capacity of current systems compared to the proposed system will be performed </w:t>
-      </w:r>
-      <w:r>
-        <w:rPr>
-          <w:rFonts w:ascii="Times New Roman" w:hAnsi="Times New Roman" w:cs="Times New Roman"/>
-          <w:sz w:val="24"/>
-          <w:szCs w:val="24"/>
-        </w:rPr>
-        <w:lastRenderedPageBreak/>
-        <w:t xml:space="preserve">during experimentation phase. Testing will be based on different speed levels and infrastructure configurations. </w:t>
+        <w:t>Path evaluation is subdivided in two categories: Data Filtering/Smoothing, and Data Optimization.</w:t>
+      </w:r>
+      <w:r>
+        <w:rPr>
+          <w:rFonts w:ascii="Times New Roman" w:hAnsi="Times New Roman" w:cs="Times New Roman"/>
+          <w:sz w:val="24"/>
+          <w:szCs w:val="24"/>
+        </w:rPr>
+        <w:t xml:space="preserve"> Since</w:t>
+      </w:r>
+      <w:r>
+        <w:rPr>
+          <w:rFonts w:ascii="Times New Roman" w:hAnsi="Times New Roman" w:cs="Times New Roman"/>
+          <w:sz w:val="24"/>
+          <w:szCs w:val="24"/>
+        </w:rPr>
+        <w:t xml:space="preserve"> </w:t>
+      </w:r>
+      <w:r>
+        <w:rPr>
+          <w:rFonts w:ascii="Times New Roman" w:hAnsi="Times New Roman" w:cs="Times New Roman"/>
+          <w:sz w:val="24"/>
+          <w:szCs w:val="24"/>
+        </w:rPr>
+        <w:t>d</w:t>
+      </w:r>
+      <w:r>
+        <w:rPr>
+          <w:rFonts w:ascii="Times New Roman" w:hAnsi="Times New Roman" w:cs="Times New Roman"/>
+          <w:sz w:val="24"/>
+          <w:szCs w:val="24"/>
+        </w:rPr>
+        <w:t>ata to create road profiles needs to satisfy continuity and lack outli</w:t>
+      </w:r>
+      <w:r>
+        <w:rPr>
+          <w:rFonts w:ascii="Times New Roman" w:hAnsi="Times New Roman" w:cs="Times New Roman"/>
+          <w:sz w:val="24"/>
+          <w:szCs w:val="24"/>
+        </w:rPr>
+        <w:t>ers,</w:t>
+      </w:r>
+      <w:r>
+        <w:rPr>
+          <w:rFonts w:ascii="Times New Roman" w:hAnsi="Times New Roman" w:cs="Times New Roman"/>
+          <w:sz w:val="24"/>
+          <w:szCs w:val="24"/>
+        </w:rPr>
+        <w:t xml:space="preserve"> it is needed to have filtering/smoothing techniques.</w:t>
+      </w:r>
+      <w:r>
+        <w:rPr>
+          <w:rFonts w:ascii="Times New Roman" w:hAnsi="Times New Roman" w:cs="Times New Roman"/>
+          <w:sz w:val="24"/>
+          <w:szCs w:val="24"/>
+        </w:rPr>
+        <w:t xml:space="preserve"> Similarly, the data can come from multiple sources, thus a general evaluation guideline is being develop to obtain an ideal path from any data source possible. </w:t>
       </w:r>
     </w:p>
     <w:p>
@@ -426,61 +569,10 @@
       <w:r>
         <w:rPr>
           <w:rFonts w:ascii="Times New Roman" w:hAnsi="Times New Roman" w:cs="Times New Roman"/>
-          <w:b/>
-          <w:sz w:val="24"/>
-          <w:szCs w:val="24"/>
-        </w:rPr>
-        <w:t>Impact/</w:t>
-      </w:r>
-      <w:r>
-        <w:rPr>
-          <w:rFonts w:ascii="Times New Roman" w:hAnsi="Times New Roman" w:cs="Times New Roman"/>
-          <w:b/>
-          <w:sz w:val="24"/>
-          <w:szCs w:val="24"/>
-        </w:rPr>
-        <w:t xml:space="preserve">Understanding </w:t>
-      </w:r>
-      <w:r>
-        <w:rPr>
-          <w:rFonts w:ascii="Times New Roman" w:hAnsi="Times New Roman" w:cs="Times New Roman"/>
-          <w:b/>
-          <w:sz w:val="24"/>
-          <w:szCs w:val="24"/>
-        </w:rPr>
-        <w:t>of the Field.</w:t>
-      </w:r>
-      <w:r>
-        <w:rPr>
-          <w:rFonts w:ascii="Times New Roman" w:hAnsi="Times New Roman" w:cs="Times New Roman"/>
-          <w:sz w:val="24"/>
-          <w:szCs w:val="24"/>
-        </w:rPr>
-        <w:t xml:space="preserve"> </w:t>
-      </w:r>
-      <w:r>
-        <w:rPr>
-          <w:rFonts w:ascii="Times New Roman" w:hAnsi="Times New Roman" w:cs="Times New Roman"/>
-          <w:sz w:val="24"/>
-          <w:szCs w:val="24"/>
-        </w:rPr>
-        <w:t xml:space="preserve">Autonomous Vehicles and V2I as research field have been experiencing a substantial growth in recent years. However, both fields have been developing in their own, by having vehicle technology focusing on control systems and having infrastructure technology focusing on passive information streams. </w:t>
-      </w:r>
-      <w:r>
-        <w:rPr>
-          <w:rFonts w:ascii="Times New Roman" w:hAnsi="Times New Roman" w:cs="Times New Roman"/>
-          <w:sz w:val="24"/>
-          <w:szCs w:val="24"/>
-        </w:rPr>
-        <w:t>This research poses a new bridge in between infrastructure technology</w:t>
-      </w:r>
-      <w:r>
-        <w:rPr>
-          <w:rFonts w:ascii="Times New Roman" w:hAnsi="Times New Roman" w:cs="Times New Roman"/>
-          <w:sz w:val="24"/>
-          <w:szCs w:val="24"/>
-        </w:rPr>
-        <w:t xml:space="preserve"> and vehicle technology. The final product will culminate in a thesis writing offering a detailed description of how the mathematical model serves as a tool that can connect both infrastructure coordinates and vehicle space during autonomous vehicle operations. Understanding of this fields merging will offer new approaches to reach the desired fully autonomous system in the near future.    </w:t>
+          <w:sz w:val="24"/>
+          <w:szCs w:val="24"/>
+        </w:rPr>
+        <w:t xml:space="preserve">Data Optimization takes part after obtaining a “clean” road profile that does not contain noisy elements or outliers. Optimization relies on creating an “optimum path” that is dependent on the vehicle parameters itself. Some include, vehicle wheelbase or length. To do this, an objective function is selected that takes general vehicle parameters, and is optimized for the road profile parameters mentioned before (i.e. velocity, acceleration). The objective function in place is the Ackerman Steering which can be extended for any car type or some specific truck types. </w:t>
       </w:r>
     </w:p>
     <w:p>
@@ -495,10 +587,132 @@
       <w:r>
         <w:rPr>
           <w:rFonts w:ascii="Times New Roman" w:hAnsi="Times New Roman" w:cs="Times New Roman"/>
+          <w:sz w:val="24"/>
+          <w:szCs w:val="24"/>
+        </w:rPr>
+        <w:lastRenderedPageBreak/>
+        <w:t>Midwest Roadside Safe</w:t>
+      </w:r>
+      <w:r>
+        <w:rPr>
+          <w:rFonts w:ascii="Times New Roman" w:hAnsi="Times New Roman" w:cs="Times New Roman"/>
+          <w:sz w:val="24"/>
+          <w:szCs w:val="24"/>
+        </w:rPr>
+        <w:t>ty Facility (MwRSF) will provide</w:t>
+      </w:r>
+      <w:r>
+        <w:rPr>
+          <w:rFonts w:ascii="Times New Roman" w:hAnsi="Times New Roman" w:cs="Times New Roman"/>
+          <w:sz w:val="24"/>
+          <w:szCs w:val="24"/>
+        </w:rPr>
+        <w:t xml:space="preserve"> testing equipment and requirements such as infrastructure construction, road pre-determined conditions, and approved vehicles for high-limit testing. Also, MwRSF has a full-scale crash testing area certified for research use. Thus, exploring the capacity of current systems compared to the proposed system will be performed during experimentation phase. Testing will be </w:t>
+      </w:r>
+      <w:r>
+        <w:rPr>
+          <w:rFonts w:ascii="Times New Roman" w:hAnsi="Times New Roman" w:cs="Times New Roman"/>
+          <w:sz w:val="24"/>
+          <w:szCs w:val="24"/>
+        </w:rPr>
+        <w:t xml:space="preserve">based on different speed levels, road configurations, and vehicle types. </w:t>
+      </w:r>
+    </w:p>
+    <w:p>
+      <w:pPr>
+        <w:jc w:val="both"/>
+        <w:rPr>
+          <w:rFonts w:ascii="Times New Roman" w:hAnsi="Times New Roman" w:cs="Times New Roman"/>
+          <w:sz w:val="24"/>
+          <w:szCs w:val="24"/>
+        </w:rPr>
+      </w:pPr>
+      <w:r>
+        <w:rPr>
+          <w:rFonts w:ascii="Times New Roman" w:hAnsi="Times New Roman" w:cs="Times New Roman"/>
           <w:b/>
           <w:sz w:val="24"/>
           <w:szCs w:val="24"/>
         </w:rPr>
+        <w:t>Impact/</w:t>
+      </w:r>
+      <w:r>
+        <w:rPr>
+          <w:rFonts w:ascii="Times New Roman" w:hAnsi="Times New Roman" w:cs="Times New Roman"/>
+          <w:b/>
+          <w:sz w:val="24"/>
+          <w:szCs w:val="24"/>
+        </w:rPr>
+        <w:t xml:space="preserve">Understanding </w:t>
+      </w:r>
+      <w:r>
+        <w:rPr>
+          <w:rFonts w:ascii="Times New Roman" w:hAnsi="Times New Roman" w:cs="Times New Roman"/>
+          <w:b/>
+          <w:sz w:val="24"/>
+          <w:szCs w:val="24"/>
+        </w:rPr>
+        <w:t>of the Field.</w:t>
+      </w:r>
+      <w:r>
+        <w:rPr>
+          <w:rFonts w:ascii="Times New Roman" w:hAnsi="Times New Roman" w:cs="Times New Roman"/>
+          <w:sz w:val="24"/>
+          <w:szCs w:val="24"/>
+        </w:rPr>
+        <w:t xml:space="preserve"> </w:t>
+      </w:r>
+      <w:r>
+        <w:rPr>
+          <w:rFonts w:ascii="Times New Roman" w:hAnsi="Times New Roman" w:cs="Times New Roman"/>
+          <w:sz w:val="24"/>
+          <w:szCs w:val="24"/>
+        </w:rPr>
+        <w:t xml:space="preserve">Autonomous Vehicles and V2I as research field have been experiencing a substantial growth in recent years. However, both fields have been developing in their own, by having vehicle technology focusing on control systems and having infrastructure technology focusing on passive information streams. </w:t>
+      </w:r>
+      <w:r>
+        <w:rPr>
+          <w:rFonts w:ascii="Times New Roman" w:hAnsi="Times New Roman" w:cs="Times New Roman"/>
+          <w:sz w:val="24"/>
+          <w:szCs w:val="24"/>
+        </w:rPr>
+        <w:t>This research poses a new bridge in between infrastructure technology</w:t>
+      </w:r>
+      <w:r>
+        <w:rPr>
+          <w:rFonts w:ascii="Times New Roman" w:hAnsi="Times New Roman" w:cs="Times New Roman"/>
+          <w:sz w:val="24"/>
+          <w:szCs w:val="24"/>
+        </w:rPr>
+        <w:t xml:space="preserve"> and vehicle technology. The final product will culminate in a thesis writing offering a detailed description of how the mathematica</w:t>
+      </w:r>
+      <w:bookmarkStart w:id="0" w:name="_GoBack"/>
+      <w:bookmarkEnd w:id="0"/>
+      <w:r>
+        <w:rPr>
+          <w:rFonts w:ascii="Times New Roman" w:hAnsi="Times New Roman" w:cs="Times New Roman"/>
+          <w:sz w:val="24"/>
+          <w:szCs w:val="24"/>
+        </w:rPr>
+        <w:t xml:space="preserve">l model serves as a tool that can connect both infrastructure coordinates and vehicle space during autonomous vehicle operations. Understanding of this fields merging will offer new approaches to reach the desired fully autonomous system in the near future.    </w:t>
+      </w:r>
+    </w:p>
+    <w:p>
+      <w:pPr>
+        <w:jc w:val="both"/>
+        <w:rPr>
+          <w:rFonts w:ascii="Times New Roman" w:hAnsi="Times New Roman" w:cs="Times New Roman"/>
+          <w:sz w:val="24"/>
+          <w:szCs w:val="24"/>
+        </w:rPr>
+      </w:pPr>
+      <w:r>
+        <w:rPr>
+          <w:rFonts w:ascii="Times New Roman" w:hAnsi="Times New Roman" w:cs="Times New Roman"/>
+          <w:b/>
+          <w:sz w:val="24"/>
+          <w:szCs w:val="24"/>
+        </w:rPr>
         <w:t>Provide Societal Benefits</w:t>
       </w:r>
       <w:r>
@@ -557,7 +771,23 @@
           <w:sz w:val="24"/>
           <w:szCs w:val="24"/>
         </w:rPr>
-        <w:t xml:space="preserve">accidents due to the population use of cellphone technology. To asses this problems, new intelligent systems are needed, and this project is one of them. Having infrastructure as stability control input on ECUs can provide a new line of prevention for the society. With the creation of this system, the possibility arises to obtain an agreement in between state municipalities, and private companies to cooperate in the implementation of these systems with a general guideline. This will offer a new state of art for the advancement of the autonomous vehicle industry.  </w:t>
+        <w:t xml:space="preserve">accidents due to the population use of cellphone technology. To asses this problems, new intelligent systems are needed, and this project is one of them. Having infrastructure </w:t>
+      </w:r>
+      <w:r>
+        <w:rPr>
+          <w:rFonts w:ascii="Times New Roman" w:hAnsi="Times New Roman" w:cs="Times New Roman"/>
+          <w:sz w:val="24"/>
+          <w:szCs w:val="24"/>
+        </w:rPr>
+        <w:t xml:space="preserve">collaborating with vehicle’s ECU </w:t>
+      </w:r>
+      <w:r>
+        <w:rPr>
+          <w:rFonts w:ascii="Times New Roman" w:hAnsi="Times New Roman" w:cs="Times New Roman"/>
+          <w:sz w:val="24"/>
+          <w:szCs w:val="24"/>
+        </w:rPr>
+        <w:t xml:space="preserve">can provide a new line of prevention for the society. With the creation of this system, the possibility arises to obtain an agreement in between state municipalities, and private companies to cooperate in the implementation of these systems with a general guideline. This will offer a new state of art for the advancement of the autonomous vehicle industry.  </w:t>
       </w:r>
     </w:p>
     <w:p>

</xml_diff>